<commit_message>
some more minor changes
</commit_message>
<xml_diff>
--- a/Final/Specification.docx
+++ b/Final/Specification.docx
@@ -17,649 +17,657 @@
       <w:r>
         <w:t>, Brian Quigley</w:t>
       </w:r>
+    </w:p>
+    <w:p>
+      <w:pPr>
+        <w:pStyle w:val="Heading1"/>
+      </w:pPr>
+      <w:r>
+        <w:t>Team Fireball Specification</w:t>
+      </w:r>
+    </w:p>
+    <w:p>
+      <w:pPr>
+        <w:pStyle w:val="ListParagraph"/>
+        <w:numPr>
+          <w:ilvl w:val="0"/>
+          <w:numId w:val="4"/>
+        </w:numPr>
+      </w:pPr>
+      <w:r>
+        <w:t>Program starts</w:t>
+      </w:r>
+      <w:r>
+        <w:t>.</w:t>
+      </w:r>
+    </w:p>
+    <w:p>
+      <w:pPr>
+        <w:pStyle w:val="ListParagraph"/>
+        <w:numPr>
+          <w:ilvl w:val="0"/>
+          <w:numId w:val="4"/>
+        </w:numPr>
+      </w:pPr>
+      <w:r>
+        <w:t>Display Welcome Message (Awesome Fireball ASCII Art!!!)</w:t>
+      </w:r>
+      <w:r>
+        <w:t>.</w:t>
+      </w:r>
+    </w:p>
+    <w:p>
+      <w:pPr>
+        <w:pStyle w:val="ListParagraph"/>
+        <w:numPr>
+          <w:ilvl w:val="0"/>
+          <w:numId w:val="4"/>
+        </w:numPr>
+      </w:pPr>
+      <w:r>
+        <w:t>Display prompt for starting address</w:t>
+      </w:r>
+      <w:r>
+        <w:t>.</w:t>
+      </w:r>
+    </w:p>
+    <w:p>
+      <w:pPr>
+        <w:pStyle w:val="ListParagraph"/>
+        <w:numPr>
+          <w:ilvl w:val="0"/>
+          <w:numId w:val="4"/>
+        </w:numPr>
+      </w:pPr>
+      <w:r>
+        <w:t>Read user input for starting address</w:t>
+      </w:r>
+      <w:r>
+        <w:t>.</w:t>
+      </w:r>
+    </w:p>
+    <w:p>
+      <w:pPr>
+        <w:pStyle w:val="ListParagraph"/>
+        <w:numPr>
+          <w:ilvl w:val="0"/>
+          <w:numId w:val="4"/>
+        </w:numPr>
+      </w:pPr>
+      <w:r>
+        <w:t>Convert the ASCII input into Hex</w:t>
+      </w:r>
+      <w:r>
+        <w:t>.</w:t>
+      </w:r>
+    </w:p>
+    <w:p>
+      <w:pPr>
+        <w:pStyle w:val="ListParagraph"/>
+        <w:numPr>
+          <w:ilvl w:val="0"/>
+          <w:numId w:val="4"/>
+        </w:numPr>
+      </w:pPr>
+      <w:r>
+        <w:t>Check if the input is odd and re prompt to user for new input if necessary</w:t>
+      </w:r>
+      <w:r>
+        <w:t>.</w:t>
+      </w:r>
+    </w:p>
+    <w:p>
+      <w:pPr>
+        <w:pStyle w:val="ListParagraph"/>
+        <w:numPr>
+          <w:ilvl w:val="0"/>
+          <w:numId w:val="4"/>
+        </w:numPr>
+      </w:pPr>
+      <w:r>
+        <w:t>Check if the input is less than or equal the minimum starting address (minimum starting address is $7000) and re prompt to</w:t>
+      </w:r>
+      <w:r>
+        <w:t xml:space="preserve"> user for new input if necessary.</w:t>
+      </w:r>
+    </w:p>
+    <w:p>
+      <w:pPr>
+        <w:pStyle w:val="ListParagraph"/>
+        <w:numPr>
+          <w:ilvl w:val="0"/>
+          <w:numId w:val="4"/>
+        </w:numPr>
+      </w:pPr>
+      <w:r>
+        <w:t xml:space="preserve">If starting address is valid, </w:t>
+      </w:r>
+      <w:r>
+        <w:t xml:space="preserve">store the starting address in A6, </w:t>
+      </w:r>
+      <w:r>
+        <w:t>then prompt user for ending address</w:t>
+      </w:r>
+      <w:r>
+        <w:t>.</w:t>
+      </w:r>
+    </w:p>
+    <w:p>
+      <w:pPr>
+        <w:pStyle w:val="ListParagraph"/>
+        <w:numPr>
+          <w:ilvl w:val="0"/>
+          <w:numId w:val="4"/>
+        </w:numPr>
+      </w:pPr>
+      <w:r>
+        <w:t>Read user input for ending address</w:t>
+      </w:r>
+      <w:r>
+        <w:t>.</w:t>
+      </w:r>
+    </w:p>
+    <w:p>
+      <w:pPr>
+        <w:pStyle w:val="ListParagraph"/>
+        <w:numPr>
+          <w:ilvl w:val="0"/>
+          <w:numId w:val="4"/>
+        </w:numPr>
+      </w:pPr>
+      <w:r>
+        <w:t>Convert the ASCII input into Hex</w:t>
+      </w:r>
+      <w:r>
+        <w:t>.</w:t>
+      </w:r>
+    </w:p>
+    <w:p>
+      <w:pPr>
+        <w:pStyle w:val="ListParagraph"/>
+        <w:numPr>
+          <w:ilvl w:val="0"/>
+          <w:numId w:val="4"/>
+        </w:numPr>
+      </w:pPr>
+      <w:r>
+        <w:t>Check if the input is odd and re prompt to user for new input if necessary</w:t>
+      </w:r>
+      <w:r>
+        <w:t>.</w:t>
+      </w:r>
+    </w:p>
+    <w:p>
+      <w:pPr>
+        <w:pStyle w:val="ListParagraph"/>
+        <w:numPr>
+          <w:ilvl w:val="0"/>
+          <w:numId w:val="4"/>
+        </w:numPr>
+      </w:pPr>
+      <w:r>
+        <w:t>Check if the input is less than or equal the starting address and if the input is greater than the maximum ending address (maximum ending address is</w:t>
+      </w:r>
+      <w:r>
+        <w:t xml:space="preserve"> $00FFFFFE)</w:t>
+      </w:r>
+      <w:r>
+        <w:t>,</w:t>
+      </w:r>
+      <w:r>
+        <w:t xml:space="preserve"> and re prompt to user for new input if necessary</w:t>
+      </w:r>
+      <w:r>
+        <w:t>.</w:t>
+      </w:r>
+    </w:p>
+    <w:p>
+      <w:pPr>
+        <w:pStyle w:val="ListParagraph"/>
+        <w:numPr>
+          <w:ilvl w:val="0"/>
+          <w:numId w:val="4"/>
+        </w:numPr>
+      </w:pPr>
+      <w:r>
+        <w:t>If ending address is valid, store the ending address in D6</w:t>
+      </w:r>
+      <w:r>
+        <w:t>.</w:t>
+      </w:r>
+    </w:p>
+    <w:p>
+      <w:pPr>
+        <w:pStyle w:val="ListParagraph"/>
+        <w:numPr>
+          <w:ilvl w:val="0"/>
+          <w:numId w:val="4"/>
+        </w:numPr>
+      </w:pPr>
+      <w:r>
+        <w:t>The current address is then display</w:t>
+      </w:r>
+      <w:r>
+        <w:t xml:space="preserve"> to the output</w:t>
+      </w:r>
+      <w:r>
+        <w:t>.</w:t>
+      </w:r>
+    </w:p>
+    <w:p>
+      <w:pPr>
+        <w:pStyle w:val="ListParagraph"/>
+        <w:numPr>
+          <w:ilvl w:val="0"/>
+          <w:numId w:val="4"/>
+        </w:numPr>
+      </w:pPr>
+      <w:r>
+        <w:t>The program then reads a word from memory and advance the pointer in A6</w:t>
+      </w:r>
+      <w:r>
+        <w:t>.</w:t>
+      </w:r>
+    </w:p>
+    <w:p>
+      <w:pPr>
+        <w:pStyle w:val="ListParagraph"/>
+        <w:numPr>
+          <w:ilvl w:val="0"/>
+          <w:numId w:val="4"/>
+        </w:numPr>
+      </w:pPr>
+      <w:r>
+        <w:t>The word data is then separated as follow:</w:t>
+      </w:r>
+    </w:p>
+    <w:p>
+      <w:pPr>
+        <w:pStyle w:val="ListParagraph"/>
+        <w:numPr>
+          <w:ilvl w:val="1"/>
+          <w:numId w:val="4"/>
+        </w:numPr>
+      </w:pPr>
+      <w:r>
+        <w:t>Bits 0-2 is put into D2</w:t>
+      </w:r>
+    </w:p>
+    <w:p>
+      <w:pPr>
+        <w:pStyle w:val="ListParagraph"/>
+        <w:numPr>
+          <w:ilvl w:val="1"/>
+          <w:numId w:val="4"/>
+        </w:numPr>
+      </w:pPr>
+      <w:r>
+        <w:t>Bits 3-5 is put into D3</w:t>
+      </w:r>
+    </w:p>
+    <w:p>
+      <w:pPr>
+        <w:pStyle w:val="ListParagraph"/>
+        <w:numPr>
+          <w:ilvl w:val="1"/>
+          <w:numId w:val="4"/>
+        </w:numPr>
+      </w:pPr>
+      <w:r>
+        <w:t>Bits 6-8 is put into D4</w:t>
+      </w:r>
+    </w:p>
+    <w:p>
+      <w:pPr>
+        <w:pStyle w:val="ListParagraph"/>
+        <w:numPr>
+          <w:ilvl w:val="1"/>
+          <w:numId w:val="4"/>
+        </w:numPr>
+      </w:pPr>
+      <w:r>
+        <w:t>Bits 9-11 is put into D5</w:t>
+      </w:r>
+    </w:p>
+    <w:p>
+      <w:pPr>
+        <w:pStyle w:val="ListParagraph"/>
+        <w:numPr>
+          <w:ilvl w:val="1"/>
+          <w:numId w:val="4"/>
+        </w:numPr>
+      </w:pPr>
+      <w:r>
+        <w:t xml:space="preserve">Word is put into D0 and </w:t>
+      </w:r>
+      <w:r>
+        <w:t>an indirect jump based on the bits 12-15 is performed</w:t>
+      </w:r>
+    </w:p>
+    <w:p>
+      <w:pPr>
+        <w:pStyle w:val="ListParagraph"/>
+        <w:numPr>
+          <w:ilvl w:val="0"/>
+          <w:numId w:val="4"/>
+        </w:numPr>
+      </w:pPr>
+      <w:r>
+        <w:t>The program continues at the specific decoding from the jump table based on those 12-15 bits</w:t>
+      </w:r>
+      <w:r>
+        <w:t>.</w:t>
+      </w:r>
+      <w:r>
+        <w:t xml:space="preserve"> </w:t>
+      </w:r>
+    </w:p>
+    <w:p>
+      <w:pPr>
+        <w:pStyle w:val="ListParagraph"/>
+        <w:numPr>
+          <w:ilvl w:val="0"/>
+          <w:numId w:val="4"/>
+        </w:numPr>
+      </w:pPr>
+      <w:r>
+        <w:t xml:space="preserve">The </w:t>
+      </w:r>
+      <w:r>
+        <w:t xml:space="preserve">data is then used to decode into the appropriate instruction by putting the instruction into the print buffer in A1. </w:t>
+      </w:r>
+    </w:p>
+    <w:p>
+      <w:pPr>
+        <w:pStyle w:val="ListParagraph"/>
+        <w:numPr>
+          <w:ilvl w:val="0"/>
+          <w:numId w:val="4"/>
+        </w:numPr>
+      </w:pPr>
+      <w:r>
+        <w:t>Additional data can be retrieved from A6 if necessary and the memory pointer in A6 is advanced.</w:t>
+      </w:r>
+    </w:p>
+    <w:p>
+      <w:pPr>
+        <w:pStyle w:val="ListParagraph"/>
+        <w:numPr>
+          <w:ilvl w:val="0"/>
+          <w:numId w:val="4"/>
+        </w:numPr>
+      </w:pPr>
+      <w:r>
+        <w:t>If data does not represent a valid required instruction, then the program will reload the print buffer in A1, then print the data with the actual hex value to the output.</w:t>
+      </w:r>
+    </w:p>
+    <w:p>
+      <w:pPr>
+        <w:pStyle w:val="ListParagraph"/>
+        <w:numPr>
+          <w:ilvl w:val="0"/>
+          <w:numId w:val="4"/>
+        </w:numPr>
+      </w:pPr>
+      <w:r>
+        <w:t>If data is a valid instruction, all operands are retrieved (if any) and the program print the instruction and operand to the output</w:t>
+      </w:r>
+      <w:r>
+        <w:t xml:space="preserve"> with character return.</w:t>
+      </w:r>
+    </w:p>
+    <w:p>
+      <w:pPr>
+        <w:pStyle w:val="ListParagraph"/>
+        <w:numPr>
+          <w:ilvl w:val="0"/>
+          <w:numId w:val="4"/>
+        </w:numPr>
+      </w:pPr>
+      <w:r>
+        <w:t>The program checks for current memory pointer with the ending address to see if reach the end of the data range and stop if necessary.</w:t>
+      </w:r>
+    </w:p>
+    <w:p>
+      <w:pPr>
+        <w:pStyle w:val="ListParagraph"/>
+        <w:numPr>
+          <w:ilvl w:val="0"/>
+          <w:numId w:val="4"/>
+        </w:numPr>
+      </w:pPr>
+      <w:r>
+        <w:lastRenderedPageBreak/>
+        <w:t xml:space="preserve">The program also increases the counter for number of lines display on screen and wait (ask user to press Enter) if the number of lines equals the </w:t>
+      </w:r>
+      <w:proofErr w:type="spellStart"/>
+      <w:r>
+        <w:t>max_line</w:t>
+      </w:r>
+      <w:proofErr w:type="spellEnd"/>
+      <w:r>
+        <w:t xml:space="preserve"> (This make sure only a certain amount of lines are display per screen).</w:t>
+      </w:r>
+    </w:p>
+    <w:p>
+      <w:pPr>
+        <w:pStyle w:val="ListParagraph"/>
+        <w:numPr>
+          <w:ilvl w:val="0"/>
+          <w:numId w:val="4"/>
+        </w:numPr>
+      </w:pPr>
+      <w:r>
+        <w:t>The program then repeats the loop to print the current address of the memory pointer from A6 and read the next word for decoding.</w:t>
+      </w:r>
+    </w:p>
+    <w:p>
+      <w:pPr>
+        <w:pStyle w:val="ListParagraph"/>
+        <w:numPr>
+          <w:ilvl w:val="0"/>
+          <w:numId w:val="4"/>
+        </w:numPr>
+      </w:pPr>
+      <w:r>
+        <w:t>At the end, then the program will prompt user to press ‘y’ or ‘Y’ to rerun the program again. Any other input from keyboard will terminate the program.</w:t>
+      </w:r>
+    </w:p>
+    <w:p>
+      <w:pPr>
+        <w:pStyle w:val="ListParagraph"/>
+        <w:numPr>
+          <w:ilvl w:val="0"/>
+          <w:numId w:val="4"/>
+        </w:numPr>
+      </w:pPr>
+      <w:r>
+        <w:t>The program display ending message and terminate if ‘y’ or ‘Y’ is not the input.</w:t>
+      </w:r>
+      <w:r>
+        <w:t xml:space="preserve"> </w:t>
+      </w:r>
+    </w:p>
+    <w:p/>
+    <w:p>
+      <w:r>
+        <w:t>The</w:t>
+      </w:r>
+      <w:r>
+        <w:t xml:space="preserve"> program</w:t>
+      </w:r>
+      <w:r>
+        <w:t xml:space="preserve"> cover</w:t>
+      </w:r>
+      <w:r>
+        <w:t>s</w:t>
+      </w:r>
+      <w:r>
+        <w:t xml:space="preserve"> the following </w:t>
+      </w:r>
+      <w:r>
+        <w:t>as instructed</w:t>
+      </w:r>
+    </w:p>
+    <w:p>
+      <w:pPr>
+        <w:pStyle w:val="Heading2"/>
+        <w:rPr>
+          <w:rFonts w:eastAsia="Times New Roman"/>
+        </w:rPr>
+      </w:pPr>
+      <w:r>
+        <w:rPr>
+          <w:rFonts w:eastAsia="Times New Roman"/>
+        </w:rPr>
+        <w:t>Effective Addressing Modes:</w:t>
+      </w:r>
+    </w:p>
+    <w:p>
+      <w:pPr>
+        <w:spacing w:after="40" w:line="240" w:lineRule="auto"/>
+        <w:rPr>
+          <w:rFonts w:eastAsia="Times New Roman" w:cs="Times New Roman"/>
+          <w:szCs w:val="24"/>
+        </w:rPr>
+      </w:pPr>
+      <w:r>
+        <w:rPr>
+          <w:rFonts w:eastAsia="Times New Roman" w:cs="Times New Roman"/>
+          <w:szCs w:val="24"/>
+        </w:rPr>
+        <w:t>Data Register Direct</w:t>
+      </w:r>
+    </w:p>
+    <w:p>
+      <w:pPr>
+        <w:spacing w:after="40" w:line="240" w:lineRule="auto"/>
+        <w:rPr>
+          <w:rFonts w:eastAsia="Times New Roman" w:cs="Times New Roman"/>
+          <w:szCs w:val="24"/>
+        </w:rPr>
+      </w:pPr>
+      <w:r>
+        <w:rPr>
+          <w:rFonts w:eastAsia="Times New Roman" w:cs="Times New Roman"/>
+          <w:szCs w:val="24"/>
+        </w:rPr>
+        <w:t>Address Register Direct</w:t>
+      </w:r>
+    </w:p>
+    <w:p>
+      <w:pPr>
+        <w:spacing w:after="40" w:line="240" w:lineRule="auto"/>
+        <w:rPr>
+          <w:rFonts w:eastAsia="Times New Roman" w:cs="Times New Roman"/>
+          <w:szCs w:val="24"/>
+        </w:rPr>
+      </w:pPr>
+      <w:r>
+        <w:rPr>
+          <w:rFonts w:eastAsia="Times New Roman" w:cs="Times New Roman"/>
+          <w:szCs w:val="24"/>
+        </w:rPr>
+        <w:t>Address Register Indirect</w:t>
+      </w:r>
+    </w:p>
+    <w:p>
+      <w:pPr>
+        <w:spacing w:after="40" w:line="240" w:lineRule="auto"/>
+        <w:rPr>
+          <w:rFonts w:eastAsia="Times New Roman" w:cs="Times New Roman"/>
+          <w:szCs w:val="24"/>
+        </w:rPr>
+      </w:pPr>
+      <w:r>
+        <w:rPr>
+          <w:rFonts w:eastAsia="Times New Roman" w:cs="Times New Roman"/>
+          <w:szCs w:val="24"/>
+        </w:rPr>
+        <w:t>Immediate Data</w:t>
+      </w:r>
+    </w:p>
+    <w:p>
+      <w:pPr>
+        <w:spacing w:after="40" w:line="240" w:lineRule="auto"/>
+        <w:rPr>
+          <w:rFonts w:eastAsia="Times New Roman" w:cs="Times New Roman"/>
+          <w:szCs w:val="24"/>
+        </w:rPr>
+      </w:pPr>
+      <w:r>
+        <w:rPr>
+          <w:rFonts w:eastAsia="Times New Roman" w:cs="Times New Roman"/>
+          <w:szCs w:val="24"/>
+        </w:rPr>
+        <w:t>Address Register Indirect with Post incrementing</w:t>
+      </w:r>
+    </w:p>
+    <w:p>
+      <w:pPr>
+        <w:spacing w:after="40" w:line="240" w:lineRule="auto"/>
+        <w:rPr>
+          <w:rFonts w:eastAsia="Times New Roman" w:cs="Times New Roman"/>
+          <w:szCs w:val="24"/>
+        </w:rPr>
+      </w:pPr>
+      <w:r>
+        <w:rPr>
+          <w:rFonts w:eastAsia="Times New Roman" w:cs="Times New Roman"/>
+          <w:szCs w:val="24"/>
+        </w:rPr>
+        <w:t>Address Register Indirect with Pre decrementing</w:t>
+      </w:r>
+    </w:p>
+    <w:p>
+      <w:pPr>
+        <w:spacing w:after="40" w:line="240" w:lineRule="auto"/>
+        <w:rPr>
+          <w:rFonts w:eastAsia="Times New Roman" w:cs="Times New Roman"/>
+          <w:szCs w:val="24"/>
+        </w:rPr>
+      </w:pPr>
+      <w:r>
+        <w:rPr>
+          <w:rFonts w:eastAsia="Times New Roman" w:cs="Times New Roman"/>
+          <w:szCs w:val="24"/>
+        </w:rPr>
+        <w:t>Absolute Long Address</w:t>
+      </w:r>
+    </w:p>
+    <w:p>
+      <w:pPr>
+        <w:spacing w:after="40" w:line="240" w:lineRule="auto"/>
+        <w:rPr>
+          <w:rFonts w:eastAsia="Times New Roman" w:cs="Times New Roman"/>
+          <w:szCs w:val="24"/>
+        </w:rPr>
+      </w:pPr>
+      <w:r>
+        <w:rPr>
+          <w:rFonts w:eastAsia="Times New Roman" w:cs="Times New Roman"/>
+          <w:szCs w:val="24"/>
+        </w:rPr>
+        <w:t>Absolute Word Address</w:t>
+      </w:r>
+    </w:p>
+    <w:p>
+      <w:pPr>
+        <w:pStyle w:val="Heading2"/>
+        <w:rPr>
+          <w:rFonts w:eastAsia="Times New Roman"/>
+        </w:rPr>
+      </w:pPr>
+    </w:p>
+    <w:p>
+      <w:pPr>
+        <w:pStyle w:val="Heading2"/>
+        <w:rPr>
+          <w:rFonts w:eastAsia="Times New Roman"/>
+        </w:rPr>
+      </w:pPr>
       <w:bookmarkStart w:id="0" w:name="_GoBack"/>
       <w:bookmarkEnd w:id="0"/>
-    </w:p>
-    <w:p>
-      <w:pPr>
-        <w:pStyle w:val="Heading1"/>
-      </w:pPr>
-      <w:r>
-        <w:t>Team Fireball Specification</w:t>
-      </w:r>
-    </w:p>
-    <w:p>
-      <w:pPr>
-        <w:pStyle w:val="ListParagraph"/>
-        <w:numPr>
-          <w:ilvl w:val="0"/>
-          <w:numId w:val="4"/>
-        </w:numPr>
-      </w:pPr>
-      <w:r>
-        <w:t>Program starts</w:t>
-      </w:r>
-      <w:r>
-        <w:t>.</w:t>
-      </w:r>
-    </w:p>
-    <w:p>
-      <w:pPr>
-        <w:pStyle w:val="ListParagraph"/>
-        <w:numPr>
-          <w:ilvl w:val="0"/>
-          <w:numId w:val="4"/>
-        </w:numPr>
-      </w:pPr>
-      <w:r>
-        <w:t>Display Welcome Message (Awesome Fireball ASCII Art!!!)</w:t>
-      </w:r>
-      <w:r>
-        <w:t>.</w:t>
-      </w:r>
-    </w:p>
-    <w:p>
-      <w:pPr>
-        <w:pStyle w:val="ListParagraph"/>
-        <w:numPr>
-          <w:ilvl w:val="0"/>
-          <w:numId w:val="4"/>
-        </w:numPr>
-      </w:pPr>
-      <w:r>
-        <w:t>Display prompt for starting address</w:t>
-      </w:r>
-      <w:r>
-        <w:t>.</w:t>
-      </w:r>
-    </w:p>
-    <w:p>
-      <w:pPr>
-        <w:pStyle w:val="ListParagraph"/>
-        <w:numPr>
-          <w:ilvl w:val="0"/>
-          <w:numId w:val="4"/>
-        </w:numPr>
-      </w:pPr>
-      <w:r>
-        <w:t>Read user input for starting address</w:t>
-      </w:r>
-      <w:r>
-        <w:t>.</w:t>
-      </w:r>
-    </w:p>
-    <w:p>
-      <w:pPr>
-        <w:pStyle w:val="ListParagraph"/>
-        <w:numPr>
-          <w:ilvl w:val="0"/>
-          <w:numId w:val="4"/>
-        </w:numPr>
-      </w:pPr>
-      <w:r>
-        <w:t>Convert the ASCII input into Hex</w:t>
-      </w:r>
-      <w:r>
-        <w:t>.</w:t>
-      </w:r>
-    </w:p>
-    <w:p>
-      <w:pPr>
-        <w:pStyle w:val="ListParagraph"/>
-        <w:numPr>
-          <w:ilvl w:val="0"/>
-          <w:numId w:val="4"/>
-        </w:numPr>
-      </w:pPr>
-      <w:r>
-        <w:t>Check if the input is odd and re prompt to user for new input if necessary</w:t>
-      </w:r>
-      <w:r>
-        <w:t>.</w:t>
-      </w:r>
-    </w:p>
-    <w:p>
-      <w:pPr>
-        <w:pStyle w:val="ListParagraph"/>
-        <w:numPr>
-          <w:ilvl w:val="0"/>
-          <w:numId w:val="4"/>
-        </w:numPr>
-      </w:pPr>
-      <w:r>
-        <w:t>Check if the input is less than or equal the minimum starting address (minimum starting address is $7000) and re prompt to</w:t>
-      </w:r>
-      <w:r>
-        <w:t xml:space="preserve"> user for new input if necessary.</w:t>
-      </w:r>
-    </w:p>
-    <w:p>
-      <w:pPr>
-        <w:pStyle w:val="ListParagraph"/>
-        <w:numPr>
-          <w:ilvl w:val="0"/>
-          <w:numId w:val="4"/>
-        </w:numPr>
-      </w:pPr>
-      <w:r>
-        <w:t xml:space="preserve">If starting address is valid, </w:t>
-      </w:r>
-      <w:r>
-        <w:t xml:space="preserve">store the starting address in A6, </w:t>
-      </w:r>
-      <w:r>
-        <w:t>then prompt user for ending address</w:t>
-      </w:r>
-      <w:r>
-        <w:t>.</w:t>
-      </w:r>
-    </w:p>
-    <w:p>
-      <w:pPr>
-        <w:pStyle w:val="ListParagraph"/>
-        <w:numPr>
-          <w:ilvl w:val="0"/>
-          <w:numId w:val="4"/>
-        </w:numPr>
-      </w:pPr>
-      <w:r>
-        <w:t>Read user input for ending address</w:t>
-      </w:r>
-      <w:r>
-        <w:t>.</w:t>
-      </w:r>
-    </w:p>
-    <w:p>
-      <w:pPr>
-        <w:pStyle w:val="ListParagraph"/>
-        <w:numPr>
-          <w:ilvl w:val="0"/>
-          <w:numId w:val="4"/>
-        </w:numPr>
-      </w:pPr>
-      <w:r>
-        <w:t>Convert the ASCII input into Hex</w:t>
-      </w:r>
-      <w:r>
-        <w:t>.</w:t>
-      </w:r>
-    </w:p>
-    <w:p>
-      <w:pPr>
-        <w:pStyle w:val="ListParagraph"/>
-        <w:numPr>
-          <w:ilvl w:val="0"/>
-          <w:numId w:val="4"/>
-        </w:numPr>
-      </w:pPr>
-      <w:r>
-        <w:t>Check if the input is odd and re prompt to user for new input if necessary</w:t>
-      </w:r>
-      <w:r>
-        <w:t>.</w:t>
-      </w:r>
-    </w:p>
-    <w:p>
-      <w:pPr>
-        <w:pStyle w:val="ListParagraph"/>
-        <w:numPr>
-          <w:ilvl w:val="0"/>
-          <w:numId w:val="4"/>
-        </w:numPr>
-      </w:pPr>
-      <w:r>
-        <w:t>Check if the input is less than or equal the starting address and if the input is greater than the maximum ending address (maximum ending address is</w:t>
-      </w:r>
-      <w:r>
-        <w:t xml:space="preserve"> $00FFFFFE)</w:t>
-      </w:r>
-      <w:r>
-        <w:t>,</w:t>
-      </w:r>
-      <w:r>
-        <w:t xml:space="preserve"> and re prompt to user for new input if necessary</w:t>
-      </w:r>
-      <w:r>
-        <w:t>.</w:t>
-      </w:r>
-    </w:p>
-    <w:p>
-      <w:pPr>
-        <w:pStyle w:val="ListParagraph"/>
-        <w:numPr>
-          <w:ilvl w:val="0"/>
-          <w:numId w:val="4"/>
-        </w:numPr>
-      </w:pPr>
-      <w:r>
-        <w:t>If ending address is valid, store the ending address in D6</w:t>
-      </w:r>
-      <w:r>
-        <w:t>.</w:t>
-      </w:r>
-    </w:p>
-    <w:p>
-      <w:pPr>
-        <w:pStyle w:val="ListParagraph"/>
-        <w:numPr>
-          <w:ilvl w:val="0"/>
-          <w:numId w:val="4"/>
-        </w:numPr>
-      </w:pPr>
-      <w:r>
-        <w:t>The current address is then display</w:t>
-      </w:r>
-      <w:r>
-        <w:t xml:space="preserve"> to the output</w:t>
-      </w:r>
-      <w:r>
-        <w:t>.</w:t>
-      </w:r>
-    </w:p>
-    <w:p>
-      <w:pPr>
-        <w:pStyle w:val="ListParagraph"/>
-        <w:numPr>
-          <w:ilvl w:val="0"/>
-          <w:numId w:val="4"/>
-        </w:numPr>
-      </w:pPr>
-      <w:r>
-        <w:t>The program then reads a word from memory and advance the pointer in A6</w:t>
-      </w:r>
-      <w:r>
-        <w:t>.</w:t>
-      </w:r>
-    </w:p>
-    <w:p>
-      <w:pPr>
-        <w:pStyle w:val="ListParagraph"/>
-        <w:numPr>
-          <w:ilvl w:val="0"/>
-          <w:numId w:val="4"/>
-        </w:numPr>
-      </w:pPr>
-      <w:r>
-        <w:t>The word data is then separated as follow:</w:t>
-      </w:r>
-    </w:p>
-    <w:p>
-      <w:pPr>
-        <w:pStyle w:val="ListParagraph"/>
-        <w:numPr>
-          <w:ilvl w:val="1"/>
-          <w:numId w:val="4"/>
-        </w:numPr>
-      </w:pPr>
-      <w:r>
-        <w:t>Bits 0-2 is put into D2</w:t>
-      </w:r>
-    </w:p>
-    <w:p>
-      <w:pPr>
-        <w:pStyle w:val="ListParagraph"/>
-        <w:numPr>
-          <w:ilvl w:val="1"/>
-          <w:numId w:val="4"/>
-        </w:numPr>
-      </w:pPr>
-      <w:r>
-        <w:t>Bits 3-5 is put into D3</w:t>
-      </w:r>
-    </w:p>
-    <w:p>
-      <w:pPr>
-        <w:pStyle w:val="ListParagraph"/>
-        <w:numPr>
-          <w:ilvl w:val="1"/>
-          <w:numId w:val="4"/>
-        </w:numPr>
-      </w:pPr>
-      <w:r>
-        <w:t>Bits 6-8 is put into D4</w:t>
-      </w:r>
-    </w:p>
-    <w:p>
-      <w:pPr>
-        <w:pStyle w:val="ListParagraph"/>
-        <w:numPr>
-          <w:ilvl w:val="1"/>
-          <w:numId w:val="4"/>
-        </w:numPr>
-      </w:pPr>
-      <w:r>
-        <w:t>Bits 9-11 is put into D5</w:t>
-      </w:r>
-    </w:p>
-    <w:p>
-      <w:pPr>
-        <w:pStyle w:val="ListParagraph"/>
-        <w:numPr>
-          <w:ilvl w:val="1"/>
-          <w:numId w:val="4"/>
-        </w:numPr>
-      </w:pPr>
-      <w:r>
-        <w:t xml:space="preserve">Word is put into D0 and </w:t>
-      </w:r>
-      <w:r>
-        <w:t>an indirect jump based on the bits 12-15 is performed</w:t>
-      </w:r>
-    </w:p>
-    <w:p>
-      <w:pPr>
-        <w:pStyle w:val="ListParagraph"/>
-        <w:numPr>
-          <w:ilvl w:val="0"/>
-          <w:numId w:val="4"/>
-        </w:numPr>
-      </w:pPr>
-      <w:r>
-        <w:t>The program continues at the specific decoding from the jump table based on those 12-15 bits</w:t>
-      </w:r>
-      <w:r>
-        <w:t>.</w:t>
-      </w:r>
-      <w:r>
-        <w:t xml:space="preserve"> </w:t>
-      </w:r>
-    </w:p>
-    <w:p>
-      <w:pPr>
-        <w:pStyle w:val="ListParagraph"/>
-        <w:numPr>
-          <w:ilvl w:val="0"/>
-          <w:numId w:val="4"/>
-        </w:numPr>
-      </w:pPr>
-      <w:r>
-        <w:t xml:space="preserve">The </w:t>
-      </w:r>
-      <w:r>
-        <w:t xml:space="preserve">data is then used to decode into the appropriate instruction by putting the instruction into the print buffer in A1. </w:t>
-      </w:r>
-    </w:p>
-    <w:p>
-      <w:pPr>
-        <w:pStyle w:val="ListParagraph"/>
-        <w:numPr>
-          <w:ilvl w:val="0"/>
-          <w:numId w:val="4"/>
-        </w:numPr>
-      </w:pPr>
-      <w:r>
-        <w:t>Additional data can be retrieved from A6 if necessary and the memory pointer in A6 is advanced.</w:t>
-      </w:r>
-    </w:p>
-    <w:p>
-      <w:pPr>
-        <w:pStyle w:val="ListParagraph"/>
-        <w:numPr>
-          <w:ilvl w:val="0"/>
-          <w:numId w:val="4"/>
-        </w:numPr>
-      </w:pPr>
-      <w:r>
-        <w:t>If data does not represent a valid required instruction, then the program will reload the print buffer in A1, then print the data with the actual hex value to the output.</w:t>
-      </w:r>
-    </w:p>
-    <w:p>
-      <w:pPr>
-        <w:pStyle w:val="ListParagraph"/>
-        <w:numPr>
-          <w:ilvl w:val="0"/>
-          <w:numId w:val="4"/>
-        </w:numPr>
-      </w:pPr>
-      <w:r>
-        <w:t>If data is a valid instruction, all operands are retrieved (if any) and the program print the instruction and operand to the output</w:t>
-      </w:r>
-      <w:r>
-        <w:t xml:space="preserve"> with character return.</w:t>
-      </w:r>
-    </w:p>
-    <w:p>
-      <w:pPr>
-        <w:pStyle w:val="ListParagraph"/>
-        <w:numPr>
-          <w:ilvl w:val="0"/>
-          <w:numId w:val="4"/>
-        </w:numPr>
-      </w:pPr>
-      <w:r>
-        <w:t>The program checks for current memory pointer with the ending address to see if reach the end of the data range and stop if necessary.</w:t>
-      </w:r>
-    </w:p>
-    <w:p>
-      <w:pPr>
-        <w:pStyle w:val="ListParagraph"/>
-        <w:numPr>
-          <w:ilvl w:val="0"/>
-          <w:numId w:val="4"/>
-        </w:numPr>
-      </w:pPr>
-      <w:r>
-        <w:lastRenderedPageBreak/>
-        <w:t xml:space="preserve">The program also increases the counter for number of lines display on screen and wait (ask user to press Enter) if the number of lines equals the </w:t>
-      </w:r>
-      <w:proofErr w:type="spellStart"/>
-      <w:r>
-        <w:t>max_line</w:t>
-      </w:r>
-      <w:proofErr w:type="spellEnd"/>
-      <w:r>
-        <w:t xml:space="preserve"> (This make sure only a certain amount of lines are display per screen).</w:t>
-      </w:r>
-    </w:p>
-    <w:p>
-      <w:pPr>
-        <w:pStyle w:val="ListParagraph"/>
-        <w:numPr>
-          <w:ilvl w:val="0"/>
-          <w:numId w:val="4"/>
-        </w:numPr>
-      </w:pPr>
-      <w:r>
-        <w:t>The program then repeats the loop to print the current address of the memory pointer from A6 and read the next word for decoding.</w:t>
-      </w:r>
-    </w:p>
-    <w:p>
-      <w:pPr>
-        <w:pStyle w:val="ListParagraph"/>
-        <w:numPr>
-          <w:ilvl w:val="0"/>
-          <w:numId w:val="4"/>
-        </w:numPr>
-      </w:pPr>
-      <w:r>
-        <w:t>At the end, then the program will prompt user to press ‘y’ or ‘Y’ to rerun the program again. Any other input from keyboard will terminate the program.</w:t>
-      </w:r>
-    </w:p>
-    <w:p>
-      <w:pPr>
-        <w:pStyle w:val="ListParagraph"/>
-        <w:numPr>
-          <w:ilvl w:val="0"/>
-          <w:numId w:val="4"/>
-        </w:numPr>
-      </w:pPr>
-      <w:r>
-        <w:t>The program display ending message and terminate if ‘y’ or ‘Y’ is not the input.</w:t>
-      </w:r>
-      <w:r>
-        <w:t xml:space="preserve"> </w:t>
-      </w:r>
-    </w:p>
-    <w:p/>
-    <w:p>
-      <w:r>
-        <w:t>The</w:t>
-      </w:r>
-      <w:r>
-        <w:t xml:space="preserve"> program</w:t>
-      </w:r>
-      <w:r>
-        <w:t xml:space="preserve"> cover</w:t>
-      </w:r>
-      <w:r>
-        <w:t>s</w:t>
-      </w:r>
-      <w:r>
-        <w:t xml:space="preserve"> the following </w:t>
-      </w:r>
-      <w:r>
-        <w:t>as instructed</w:t>
-      </w:r>
-    </w:p>
-    <w:p>
-      <w:pPr>
-        <w:pStyle w:val="Heading2"/>
-        <w:rPr>
-          <w:rFonts w:eastAsia="Times New Roman"/>
-        </w:rPr>
-      </w:pPr>
-      <w:r>
-        <w:rPr>
-          <w:rFonts w:eastAsia="Times New Roman"/>
-        </w:rPr>
-        <w:t>Effective Addressing Modes:</w:t>
-      </w:r>
-    </w:p>
-    <w:p>
-      <w:pPr>
-        <w:spacing w:after="40" w:line="240" w:lineRule="auto"/>
-        <w:rPr>
-          <w:rFonts w:eastAsia="Times New Roman" w:cs="Times New Roman"/>
-          <w:szCs w:val="24"/>
-        </w:rPr>
-      </w:pPr>
-      <w:r>
-        <w:rPr>
-          <w:rFonts w:eastAsia="Times New Roman" w:cs="Times New Roman"/>
-          <w:szCs w:val="24"/>
-        </w:rPr>
-        <w:t>Data Register Direct</w:t>
-      </w:r>
-    </w:p>
-    <w:p>
-      <w:pPr>
-        <w:spacing w:after="40" w:line="240" w:lineRule="auto"/>
-        <w:rPr>
-          <w:rFonts w:eastAsia="Times New Roman" w:cs="Times New Roman"/>
-          <w:szCs w:val="24"/>
-        </w:rPr>
-      </w:pPr>
-      <w:r>
-        <w:rPr>
-          <w:rFonts w:eastAsia="Times New Roman" w:cs="Times New Roman"/>
-          <w:szCs w:val="24"/>
-        </w:rPr>
-        <w:t>Address Register Direct</w:t>
-      </w:r>
-    </w:p>
-    <w:p>
-      <w:pPr>
-        <w:spacing w:after="40" w:line="240" w:lineRule="auto"/>
-        <w:rPr>
-          <w:rFonts w:eastAsia="Times New Roman" w:cs="Times New Roman"/>
-          <w:szCs w:val="24"/>
-        </w:rPr>
-      </w:pPr>
-      <w:r>
-        <w:rPr>
-          <w:rFonts w:eastAsia="Times New Roman" w:cs="Times New Roman"/>
-          <w:szCs w:val="24"/>
-        </w:rPr>
-        <w:t>Address Register Indirect</w:t>
-      </w:r>
-    </w:p>
-    <w:p>
-      <w:pPr>
-        <w:spacing w:after="40" w:line="240" w:lineRule="auto"/>
-        <w:rPr>
-          <w:rFonts w:eastAsia="Times New Roman" w:cs="Times New Roman"/>
-          <w:szCs w:val="24"/>
-        </w:rPr>
-      </w:pPr>
-      <w:r>
-        <w:rPr>
-          <w:rFonts w:eastAsia="Times New Roman" w:cs="Times New Roman"/>
-          <w:szCs w:val="24"/>
-        </w:rPr>
-        <w:t>Immediate Data</w:t>
-      </w:r>
-    </w:p>
-    <w:p>
-      <w:pPr>
-        <w:spacing w:after="40" w:line="240" w:lineRule="auto"/>
-        <w:rPr>
-          <w:rFonts w:eastAsia="Times New Roman" w:cs="Times New Roman"/>
-          <w:szCs w:val="24"/>
-        </w:rPr>
-      </w:pPr>
-      <w:r>
-        <w:rPr>
-          <w:rFonts w:eastAsia="Times New Roman" w:cs="Times New Roman"/>
-          <w:szCs w:val="24"/>
-        </w:rPr>
-        <w:t>Address Register Indirect with Post incrementing</w:t>
-      </w:r>
-    </w:p>
-    <w:p>
-      <w:pPr>
-        <w:spacing w:after="40" w:line="240" w:lineRule="auto"/>
-        <w:rPr>
-          <w:rFonts w:eastAsia="Times New Roman" w:cs="Times New Roman"/>
-          <w:szCs w:val="24"/>
-        </w:rPr>
-      </w:pPr>
-      <w:r>
-        <w:rPr>
-          <w:rFonts w:eastAsia="Times New Roman" w:cs="Times New Roman"/>
-          <w:szCs w:val="24"/>
-        </w:rPr>
-        <w:t>Address Register Indirect with Pre decrementing</w:t>
-      </w:r>
-    </w:p>
-    <w:p>
-      <w:pPr>
-        <w:spacing w:after="40" w:line="240" w:lineRule="auto"/>
-        <w:rPr>
-          <w:rFonts w:eastAsia="Times New Roman" w:cs="Times New Roman"/>
-          <w:szCs w:val="24"/>
-        </w:rPr>
-      </w:pPr>
-      <w:r>
-        <w:rPr>
-          <w:rFonts w:eastAsia="Times New Roman" w:cs="Times New Roman"/>
-          <w:szCs w:val="24"/>
-        </w:rPr>
-        <w:t>Absolute Long Address</w:t>
-      </w:r>
-    </w:p>
-    <w:p>
-      <w:pPr>
-        <w:spacing w:after="40" w:line="240" w:lineRule="auto"/>
-        <w:rPr>
-          <w:rFonts w:eastAsia="Times New Roman" w:cs="Times New Roman"/>
-          <w:szCs w:val="24"/>
-        </w:rPr>
-      </w:pPr>
-      <w:r>
-        <w:rPr>
-          <w:rFonts w:eastAsia="Times New Roman" w:cs="Times New Roman"/>
-          <w:szCs w:val="24"/>
-        </w:rPr>
-        <w:t>Absolute Word Address</w:t>
-      </w:r>
-    </w:p>
-    <w:p>
-      <w:pPr>
-        <w:pStyle w:val="Heading2"/>
-        <w:rPr>
-          <w:rFonts w:eastAsia="Times New Roman"/>
-        </w:rPr>
-      </w:pPr>
       <w:r>
         <w:rPr>
           <w:rFonts w:eastAsia="Times New Roman"/>
@@ -1041,7 +1049,7 @@
         <w:noProof/>
         <w:color w:val="5B9BD5" w:themeColor="accent1"/>
       </w:rPr>
-      <w:t>2</w:t>
+      <w:t>3</w:t>
     </w:r>
     <w:r>
       <w:rPr>

</xml_diff>